<commit_message>
Added assignment feedback (incomplete)
</commit_message>
<xml_diff>
--- a/lecture_assignments/Guswiler_lecture_assignment_2.docx
+++ b/lecture_assignments/Guswiler_lecture_assignment_2.docx
@@ -111,6 +111,39 @@
       </w:r>
       <w:r>
         <w:t>.</w:t>
+      </w:r>
+    </w:p>
+    <w:p>
+      <w:pPr>
+        <w:pStyle w:val="ListParagraph"/>
+      </w:pPr>
+    </w:p>
+    <w:p>
+      <w:pPr>
+        <w:pStyle w:val="ListParagraph"/>
+        <w:rPr>
+          <w:color w:val="FF0000"/>
+        </w:rPr>
+      </w:pPr>
+      <w:r>
+        <w:rPr>
+          <w:color w:val="FF0000"/>
+        </w:rPr>
+        <w:t xml:space="preserve">I see the biggest distinction between these two definitions as being based on a combination of behavior and demographics (residency, survival, and reproduction) vs. the outcome of relatively long-term demographic processes (expected lambda). They both use dichotomous definitions (it </w:t>
+      </w:r>
+      <w:proofErr w:type="gramStart"/>
+      <w:r>
+        <w:rPr>
+          <w:color w:val="FF0000"/>
+        </w:rPr>
+        <w:t>is</w:t>
+      </w:r>
+      <w:proofErr w:type="gramEnd"/>
+      <w:r>
+        <w:rPr>
+          <w:color w:val="FF0000"/>
+        </w:rPr>
+        <w:t xml:space="preserve"> or it isn't) but Kellner's "habitat suitability" is redundant according to our classical definition.</w:t>
       </w:r>
     </w:p>
     <w:p>

</xml_diff>